<commit_message>
Added a documentation sample
</commit_message>
<xml_diff>
--- a/Doku.docx
+++ b/Doku.docx
@@ -70,14 +70,14 @@
                 <w:rStyle w:val="Fett"/>
                 <w:lang w:val="de-DE"/>
               </w:rPr>
-              <w:t>Praxisbericht T2000</w:t>
+              <w:t>RayTracing-Algorithmus</w:t>
             </w:r>
           </w:p>
         </w:tc>
       </w:tr>
       <w:tr>
         <w:trPr>
-          <w:trHeight w:val="972"/>
+          <w:trHeight w:val="710"/>
         </w:trPr>
         <w:tc>
           <w:tcPr>
@@ -96,104 +96,17 @@
               <w:rPr>
                 <w:lang w:val="de-DE"/>
               </w:rPr>
-              <w:t>für die Prüfung zum</w:t>
+              <w:t>B</w:t>
+            </w:r>
+            <w:r>
+              <w:t>enotete Abgabe</w:t>
             </w:r>
           </w:p>
         </w:tc>
       </w:tr>
       <w:tr>
         <w:trPr>
-          <w:trHeight w:val="962"/>
-        </w:trPr>
-        <w:tc>
-          <w:tcPr>
-            <w:tcW w:w="8948" w:type="dxa"/>
-            <w:gridSpan w:val="2"/>
-            <w:vAlign w:val="center"/>
-          </w:tcPr>
-          <w:p>
-            <w:pPr>
-              <w:pStyle w:val="Zentriert"/>
-              <w:rPr>
-                <w:lang w:val="de-DE"/>
-              </w:rPr>
-            </w:pPr>
-            <w:r>
-              <w:rPr>
-                <w:lang w:val="de-DE"/>
-              </w:rPr>
-              <w:t>Bachelor of Science</w:t>
-            </w:r>
-          </w:p>
-        </w:tc>
-      </w:tr>
-      <w:tr>
-        <w:trPr>
-          <w:trHeight w:val="1217"/>
-        </w:trPr>
-        <w:tc>
-          <w:tcPr>
-            <w:tcW w:w="8948" w:type="dxa"/>
-            <w:gridSpan w:val="2"/>
-            <w:vAlign w:val="center"/>
-          </w:tcPr>
-          <w:p>
-            <w:pPr>
-              <w:pStyle w:val="Zentriert"/>
-              <w:rPr>
-                <w:lang w:val="de-DE"/>
-              </w:rPr>
-            </w:pPr>
-            <w:r>
-              <w:rPr>
-                <w:lang w:val="de-DE"/>
-              </w:rPr>
-              <w:t>des Studienganges Informatik/Informationstechnik</w:t>
-            </w:r>
-          </w:p>
-        </w:tc>
-      </w:tr>
-      <w:tr>
-        <w:trPr>
-          <w:trHeight w:val="1216"/>
-        </w:trPr>
-        <w:tc>
-          <w:tcPr>
-            <w:tcW w:w="8948" w:type="dxa"/>
-            <w:gridSpan w:val="2"/>
-            <w:vAlign w:val="center"/>
-          </w:tcPr>
-          <w:p>
-            <w:pPr>
-              <w:pStyle w:val="Zentriert"/>
-              <w:rPr>
-                <w:lang w:val="de-DE"/>
-              </w:rPr>
-            </w:pPr>
-            <w:r>
-              <w:rPr>
-                <w:lang w:val="de-DE"/>
-              </w:rPr>
-              <w:t>an der Dualen Hochschule Baden-Württemberg</w:t>
-            </w:r>
-            <w:r>
-              <w:rPr>
-                <w:lang w:val="de-DE"/>
-              </w:rPr>
-              <w:t xml:space="preserve"> </w:t>
-            </w:r>
-            <w:r>
-              <w:rPr>
-                <w:lang w:val="de-DE"/>
-              </w:rPr>
-              <w:t>Stuttgart</w:t>
-            </w:r>
-          </w:p>
-        </w:tc>
-      </w:tr>
-      <w:tr>
-        <w:trPr>
-          <w:trHeight w:val="645"/>
+          <w:trHeight w:val="564"/>
         </w:trPr>
         <w:tc>
           <w:tcPr>
@@ -219,7 +132,7 @@
       </w:tr>
       <w:tr>
         <w:trPr>
-          <w:trHeight w:val="972"/>
+          <w:trHeight w:val="558"/>
         </w:trPr>
         <w:tc>
           <w:tcPr>
@@ -238,8 +151,80 @@
               <w:rPr>
                 <w:lang w:val="de-DE"/>
               </w:rPr>
-              <w:t>Tim Wißler</w:t>
+              <w:t>MN1</w:t>
             </w:r>
+          </w:p>
+        </w:tc>
+      </w:tr>
+      <w:tr>
+        <w:trPr>
+          <w:trHeight w:val="552"/>
+        </w:trPr>
+        <w:tc>
+          <w:tcPr>
+            <w:tcW w:w="8948" w:type="dxa"/>
+            <w:gridSpan w:val="2"/>
+            <w:vAlign w:val="center"/>
+          </w:tcPr>
+          <w:p>
+            <w:pPr>
+              <w:pStyle w:val="Zentriert"/>
+              <w:rPr>
+                <w:lang w:val="de-DE"/>
+              </w:rPr>
+            </w:pPr>
+            <w:r>
+              <w:rPr>
+                <w:lang w:val="de-DE"/>
+              </w:rPr>
+              <w:t>MN2</w:t>
+            </w:r>
+          </w:p>
+        </w:tc>
+      </w:tr>
+      <w:tr>
+        <w:trPr>
+          <w:trHeight w:val="574"/>
+        </w:trPr>
+        <w:tc>
+          <w:tcPr>
+            <w:tcW w:w="8948" w:type="dxa"/>
+            <w:gridSpan w:val="2"/>
+            <w:vAlign w:val="center"/>
+          </w:tcPr>
+          <w:p>
+            <w:pPr>
+              <w:pStyle w:val="Zentriert"/>
+              <w:rPr>
+                <w:lang w:val="de-DE"/>
+              </w:rPr>
+            </w:pPr>
+            <w:r>
+              <w:rPr>
+                <w:lang w:val="de-DE"/>
+              </w:rPr>
+              <w:t>Und MN3</w:t>
+            </w:r>
+          </w:p>
+        </w:tc>
+      </w:tr>
+      <w:tr>
+        <w:trPr>
+          <w:trHeight w:val="972"/>
+        </w:trPr>
+        <w:tc>
+          <w:tcPr>
+            <w:tcW w:w="8948" w:type="dxa"/>
+            <w:gridSpan w:val="2"/>
+            <w:vAlign w:val="center"/>
+          </w:tcPr>
+          <w:p>
+            <w:pPr>
+              <w:pStyle w:val="Zentriert"/>
+              <w:rPr>
+                <w:lang w:val="de-DE"/>
+              </w:rPr>
+            </w:pPr>
           </w:p>
         </w:tc>
       </w:tr>
@@ -264,7 +249,25 @@
               <w:rPr>
                 <w:lang w:val="de-DE"/>
               </w:rPr>
-              <w:t>Abgabedatum:10.09.2020</w:t>
+              <w:t>Abgabedatum:10.</w:t>
+            </w:r>
+            <w:r>
+              <w:rPr>
+                <w:lang w:val="de-DE"/>
+              </w:rPr>
+              <w:t>01</w:t>
+            </w:r>
+            <w:r>
+              <w:rPr>
+                <w:lang w:val="de-DE"/>
+              </w:rPr>
+              <w:t>.202</w:t>
+            </w:r>
+            <w:r>
+              <w:rPr>
+                <w:lang w:val="de-DE"/>
+              </w:rPr>
+              <w:t>1</w:t>
             </w:r>
           </w:p>
         </w:tc>
@@ -330,178 +333,17 @@
               <w:rPr>
                 <w:lang w:val="de-DE"/>
               </w:rPr>
-              <w:t>12 Wochen</w:t>
-            </w:r>
-          </w:p>
-        </w:tc>
-      </w:tr>
-      <w:tr>
-        <w:tc>
-          <w:tcPr>
-            <w:tcW w:w="4311" w:type="dxa"/>
-          </w:tcPr>
-          <w:p>
-            <w:pPr>
-              <w:rPr>
-                <w:lang w:val="de-DE"/>
-              </w:rPr>
-            </w:pPr>
-            <w:r>
-              <w:rPr>
-                <w:lang w:val="de-DE"/>
-              </w:rPr>
-              <w:t>Matrikelnummer, Kurs</w:t>
-            </w:r>
-          </w:p>
-        </w:tc>
-        <w:tc>
-          <w:tcPr>
-            <w:tcW w:w="4637" w:type="dxa"/>
-          </w:tcPr>
-          <w:p>
-            <w:pPr>
-              <w:rPr>
-                <w:lang w:val="de-DE"/>
-              </w:rPr>
-            </w:pPr>
-            <w:r>
-              <w:rPr>
-                <w:lang w:val="de-DE"/>
-              </w:rPr>
-              <w:t>9741250, INF1</w:t>
+              <w:t>6</w:t>
             </w:r>
             <w:r>
               <w:rPr>
                 <w:lang w:val="de-DE"/>
               </w:rPr>
-              <w:t>8</w:t>
+              <w:t xml:space="preserve"> Wochen</w:t>
             </w:r>
           </w:p>
         </w:tc>
       </w:tr>
-      <w:tr>
-        <w:trPr>
-          <w:trHeight w:val="374"/>
-        </w:trPr>
-        <w:tc>
-          <w:tcPr>
-            <w:tcW w:w="4311" w:type="dxa"/>
-          </w:tcPr>
-          <w:p>
-            <w:pPr>
-              <w:rPr>
-                <w:lang w:val="de-DE"/>
-              </w:rPr>
-            </w:pPr>
-            <w:r>
-              <w:rPr>
-                <w:lang w:val="de-DE"/>
-              </w:rPr>
-              <w:t>Ausbildungsfirma</w:t>
-            </w:r>
-          </w:p>
-        </w:tc>
-        <w:tc>
-          <w:tcPr>
-            <w:tcW w:w="4637" w:type="dxa"/>
-          </w:tcPr>
-          <w:p>
-            <w:pPr>
-              <w:rPr>
-                <w:lang w:val="de-DE"/>
-              </w:rPr>
-            </w:pPr>
-            <w:r>
-              <w:rPr>
-                <w:lang w:val="de-DE"/>
-              </w:rPr>
-              <w:t>Siemens AG, Renningen</w:t>
-            </w:r>
-          </w:p>
-        </w:tc>
-      </w:tr>
-      <w:tr>
-        <w:tc>
-          <w:tcPr>
-            <w:tcW w:w="4311" w:type="dxa"/>
-          </w:tcPr>
-          <w:p>
-            <w:pPr>
-              <w:rPr>
-                <w:lang w:val="de-DE"/>
-              </w:rPr>
-            </w:pPr>
-            <w:bookmarkStart w:id="0" w:name="_Hlk31982232"/>
-            <w:r>
-              <w:rPr>
-                <w:lang w:val="de-DE"/>
-              </w:rPr>
-              <w:t>Betreuer der Ausbildungsfirma</w:t>
-            </w:r>
-          </w:p>
-        </w:tc>
-        <w:tc>
-          <w:tcPr>
-            <w:tcW w:w="4637" w:type="dxa"/>
-          </w:tcPr>
-          <w:p>
-            <w:pPr>
-              <w:rPr>
-                <w:lang w:val="de-DE"/>
-              </w:rPr>
-            </w:pPr>
-            <w:proofErr w:type="spellStart"/>
-            <w:r>
-              <w:rPr>
-                <w:lang w:val="de-DE"/>
-              </w:rPr>
-              <w:t>B.Eng</w:t>
-            </w:r>
-            <w:proofErr w:type="spellEnd"/>
-            <w:r>
-              <w:rPr>
-                <w:lang w:val="de-DE"/>
-              </w:rPr>
-              <w:t>(</w:t>
-            </w:r>
-            <w:proofErr w:type="spellStart"/>
-            <w:r>
-              <w:rPr>
-                <w:lang w:val="de-DE"/>
-              </w:rPr>
-              <w:t>M.Sc</w:t>
-            </w:r>
-            <w:proofErr w:type="spellEnd"/>
-            <w:r>
-              <w:rPr>
-                <w:lang w:val="de-DE"/>
-              </w:rPr>
-              <w:t xml:space="preserve">) </w:t>
-            </w:r>
-            <w:r>
-              <w:rPr>
-                <w:lang w:val="de-DE"/>
-              </w:rPr>
-              <w:t xml:space="preserve">Stefan </w:t>
-            </w:r>
-            <w:proofErr w:type="spellStart"/>
-            <w:r>
-              <w:rPr>
-                <w:lang w:val="de-DE"/>
-              </w:rPr>
-              <w:t>Freudl</w:t>
-            </w:r>
-            <w:proofErr w:type="spellEnd"/>
-            <w:r>
-              <w:rPr>
-                <w:lang w:val="de-DE"/>
-              </w:rPr>
-              <w:t xml:space="preserve"> </w:t>
-            </w:r>
-          </w:p>
-        </w:tc>
-      </w:tr>
-      <w:bookmarkEnd w:id="0"/>
     </w:tbl>
     <w:p>
       <w:pPr>
@@ -522,28 +364,29 @@
       <w:pPr>
         <w:pStyle w:val="berschrift1ohnebeides"/>
       </w:pPr>
-      <w:bookmarkStart w:id="1" w:name="_Toc374359566"/>
-      <w:bookmarkStart w:id="2" w:name="_Toc374361303"/>
-      <w:bookmarkStart w:id="3" w:name="_Toc374361372"/>
-      <w:bookmarkStart w:id="4" w:name="_Toc374540354"/>
-      <w:bookmarkStart w:id="5" w:name="_Toc374620983"/>
-      <w:bookmarkStart w:id="6" w:name="_Toc374626772"/>
-      <w:bookmarkStart w:id="7" w:name="_Toc374710396"/>
-      <w:bookmarkStart w:id="8" w:name="_Toc375129596"/>
-      <w:bookmarkStart w:id="9" w:name="_Toc375146186"/>
-      <w:bookmarkStart w:id="10" w:name="_Toc375223221"/>
-      <w:bookmarkStart w:id="11" w:name="_Toc375296940"/>
-      <w:bookmarkStart w:id="12" w:name="_Toc378930390"/>
-      <w:bookmarkStart w:id="13" w:name="_Toc379529642"/>
-      <w:bookmarkStart w:id="14" w:name="_Toc380934059"/>
-      <w:bookmarkStart w:id="15" w:name="_Toc381260745"/>
-      <w:bookmarkStart w:id="16" w:name="_Toc381260902"/>
-      <w:bookmarkStart w:id="17" w:name="_Toc381260971"/>
-      <w:bookmarkStart w:id="18" w:name="_Toc388948113"/>
+      <w:bookmarkStart w:id="0" w:name="_Toc374359566"/>
+      <w:bookmarkStart w:id="1" w:name="_Toc374361303"/>
+      <w:bookmarkStart w:id="2" w:name="_Toc374361372"/>
+      <w:bookmarkStart w:id="3" w:name="_Toc374540354"/>
+      <w:bookmarkStart w:id="4" w:name="_Toc374620983"/>
+      <w:bookmarkStart w:id="5" w:name="_Toc374626772"/>
+      <w:bookmarkStart w:id="6" w:name="_Toc374710396"/>
+      <w:bookmarkStart w:id="7" w:name="_Toc375129596"/>
+      <w:bookmarkStart w:id="8" w:name="_Toc375146186"/>
+      <w:bookmarkStart w:id="9" w:name="_Toc375223221"/>
+      <w:bookmarkStart w:id="10" w:name="_Toc375296940"/>
+      <w:bookmarkStart w:id="11" w:name="_Toc378930390"/>
+      <w:bookmarkStart w:id="12" w:name="_Toc379529642"/>
+      <w:bookmarkStart w:id="13" w:name="_Toc380934059"/>
+      <w:bookmarkStart w:id="14" w:name="_Toc381260745"/>
+      <w:bookmarkStart w:id="15" w:name="_Toc381260902"/>
+      <w:bookmarkStart w:id="16" w:name="_Toc381260971"/>
+      <w:bookmarkStart w:id="17" w:name="_Toc388948113"/>
       <w:r>
         <w:lastRenderedPageBreak/>
         <w:t>Inhaltsverzeichnis</w:t>
       </w:r>
+      <w:bookmarkEnd w:id="0"/>
       <w:bookmarkEnd w:id="1"/>
       <w:bookmarkEnd w:id="2"/>
       <w:bookmarkEnd w:id="3"/>
@@ -561,10 +404,9 @@
       <w:bookmarkEnd w:id="15"/>
       <w:bookmarkEnd w:id="16"/>
       <w:bookmarkEnd w:id="17"/>
-      <w:bookmarkEnd w:id="18"/>
     </w:p>
+    <w:bookmarkStart w:id="18" w:name="_Toc379529643" w:displacedByCustomXml="next"/>
     <w:bookmarkStart w:id="19" w:name="_Toc381260903" w:displacedByCustomXml="next"/>
-    <w:bookmarkStart w:id="20" w:name="_Toc379529643" w:displacedByCustomXml="next"/>
     <w:sdt>
       <w:sdtPr>
         <w:id w:val="-778800518"/>
@@ -596,7 +438,7 @@
           <w:r>
             <w:fldChar w:fldCharType="separate"/>
           </w:r>
-          <w:hyperlink w:anchor="_Toc59906120" w:history="1">
+          <w:hyperlink w:anchor="_Toc59907515" w:history="1">
             <w:r>
               <w:rPr>
                 <w:rStyle w:val="Hyperlink"/>
@@ -623,7 +465,7 @@
                 <w:noProof/>
                 <w:webHidden/>
               </w:rPr>
-              <w:instrText xml:space="preserve"> PAGEREF _Toc59906120 \h </w:instrText>
+              <w:instrText xml:space="preserve"> PAGEREF _Toc59907515 \h </w:instrText>
             </w:r>
             <w:r>
               <w:rPr>
@@ -643,7 +485,7 @@
                 <w:noProof/>
                 <w:webHidden/>
               </w:rPr>
-              <w:t>6</w:t>
+              <w:t>3</w:t>
             </w:r>
             <w:r>
               <w:rPr>
@@ -666,7 +508,7 @@
               <w:szCs w:val="22"/>
             </w:rPr>
           </w:pPr>
-          <w:hyperlink w:anchor="_Toc59906121" w:history="1">
+          <w:hyperlink w:anchor="_Toc59907516" w:history="1">
             <w:r>
               <w:rPr>
                 <w:rStyle w:val="Hyperlink"/>
@@ -693,7 +535,7 @@
                 <w:noProof/>
                 <w:webHidden/>
               </w:rPr>
-              <w:instrText xml:space="preserve"> PAGEREF _Toc59906121 \h </w:instrText>
+              <w:instrText xml:space="preserve"> PAGEREF _Toc59907516 \h </w:instrText>
             </w:r>
             <w:r>
               <w:rPr>
@@ -713,7 +555,7 @@
                 <w:noProof/>
                 <w:webHidden/>
               </w:rPr>
-              <w:t>8</w:t>
+              <w:t>7</w:t>
             </w:r>
             <w:r>
               <w:rPr>
@@ -738,14 +580,14 @@
       <w:pPr>
         <w:pStyle w:val="berschrift1oZahl"/>
       </w:pPr>
-      <w:bookmarkStart w:id="21" w:name="_Toc59906120"/>
+      <w:bookmarkStart w:id="20" w:name="_Toc59907515"/>
       <w:r>
         <w:lastRenderedPageBreak/>
         <w:t>Abbildungsverzeichnis</w:t>
       </w:r>
+      <w:bookmarkEnd w:id="19"/>
+      <w:bookmarkEnd w:id="18"/>
       <w:bookmarkEnd w:id="20"/>
-      <w:bookmarkEnd w:id="19"/>
-      <w:bookmarkEnd w:id="21"/>
     </w:p>
     <w:p>
       <w:pPr>
@@ -796,7 +638,74 @@
     </w:p>
     <w:p>
       <w:pPr>
-        <w:pStyle w:val="berschrift1oEintrag"/>
+        <w:pStyle w:val="berschrift1"/>
+      </w:pPr>
+      <w:r>
+        <w:lastRenderedPageBreak/>
+        <w:t>Theoretische Prinzipien</w:t>
+      </w:r>
+    </w:p>
+    <w:p>
+      <w:pPr>
+        <w:pStyle w:val="berschrift2"/>
+      </w:pPr>
+      <w:r>
+        <w:t>Phong</w:t>
+      </w:r>
+    </w:p>
+    <w:p>
+      <w:pPr>
+        <w:pStyle w:val="berschrift1"/>
+      </w:pPr>
+      <w:r>
+        <w:lastRenderedPageBreak/>
+        <w:t>Algorithmische</w:t>
+      </w:r>
+      <w:r>
+        <w:t xml:space="preserve"> Umsetzung</w:t>
+      </w:r>
+    </w:p>
+    <w:p>
+      <w:pPr>
+        <w:pStyle w:val="berschrift2"/>
+      </w:pPr>
+      <w:r>
+        <w:t>Phong-Gleichung</w:t>
+      </w:r>
+    </w:p>
+    <w:p>
+      <w:pPr>
+        <w:pStyle w:val="berschrift1"/>
+      </w:pPr>
+      <w:r>
+        <w:lastRenderedPageBreak/>
+        <w:t>Implementierung</w:t>
+      </w:r>
+    </w:p>
+    <w:p>
+      <w:pPr>
+        <w:pStyle w:val="berschrift2"/>
+      </w:pPr>
+      <w:r>
+        <w:t>Funktionen</w:t>
+      </w:r>
+    </w:p>
+    <w:p>
+      <w:pPr>
+        <w:pStyle w:val="berschrift2"/>
+      </w:pPr>
+      <w:r>
+        <w:t>Klass</w:t>
+      </w:r>
+      <w:bookmarkStart w:id="21" w:name="_GoBack"/>
+      <w:bookmarkEnd w:id="21"/>
+      <w:r>
+        <w:t>enmodell</w:t>
+      </w:r>
+    </w:p>
+    <w:p/>
+    <w:p>
+      <w:pPr>
         <w:sectPr>
           <w:headerReference w:type="default" r:id="rId19"/>
           <w:headerReference w:type="first" r:id="rId20"/>
@@ -807,29 +716,18 @@
           <w:docGrid w:linePitch="360"/>
         </w:sectPr>
       </w:pPr>
-      <w:proofErr w:type="spellStart"/>
-      <w:r>
-        <w:lastRenderedPageBreak/>
-        <w:t>d</w:t>
-      </w:r>
-      <w:bookmarkStart w:id="22" w:name="_GoBack"/>
-      <w:bookmarkEnd w:id="22"/>
-      <w:r>
-        <w:t>aaa</w:t>
-      </w:r>
-      <w:proofErr w:type="spellEnd"/>
     </w:p>
     <w:p>
       <w:pPr>
         <w:pStyle w:val="berschrift1oZahl"/>
         <w:ind w:left="0"/>
       </w:pPr>
-      <w:bookmarkStart w:id="23" w:name="_Toc59906121"/>
+      <w:bookmarkStart w:id="22" w:name="_Toc59907516"/>
       <w:r>
         <w:lastRenderedPageBreak/>
         <w:t>Quellenverzeichnis</w:t>
       </w:r>
-      <w:bookmarkEnd w:id="23"/>
+      <w:bookmarkEnd w:id="22"/>
     </w:p>
     <w:p>
       <w:r>
@@ -899,21 +797,11 @@
       <w:pStyle w:val="Fuzeile"/>
       <w:jc w:val="right"/>
     </w:pPr>
-    <w:r>
-      <w:fldChar w:fldCharType="begin"/>
-    </w:r>
-    <w:r>
-      <w:instrText xml:space="preserve"> DOCPROPERTY sodocoClasLang \* MERGEFORMAT </w:instrText>
-    </w:r>
-    <w:r>
-      <w:fldChar w:fldCharType="separate"/>
-    </w:r>
-    <w:r>
-      <w:t>Intern</w:t>
-    </w:r>
-    <w:r>
-      <w:fldChar w:fldCharType="end"/>
-    </w:r>
+    <w:fldSimple w:instr=" DOCPROPERTY sodocoClasLang \* MERGEFORMAT ">
+      <w:r>
+        <w:t>Intern</w:t>
+      </w:r>
+    </w:fldSimple>
     <w:r>
       <w:t xml:space="preserve"> </w:t>
     </w:r>
@@ -965,21 +853,11 @@
     <w:pPr>
       <w:pStyle w:val="Fuzeile"/>
     </w:pPr>
-    <w:r>
-      <w:fldChar w:fldCharType="begin"/>
-    </w:r>
-    <w:r>
-      <w:instrText xml:space="preserve"> DOCPROPERTY sodocoClasLang \* MERGEFORMAT </w:instrText>
-    </w:r>
-    <w:r>
-      <w:fldChar w:fldCharType="separate"/>
-    </w:r>
-    <w:r>
-      <w:t>Intern</w:t>
-    </w:r>
-    <w:r>
-      <w:fldChar w:fldCharType="end"/>
-    </w:r>
+    <w:fldSimple w:instr=" DOCPROPERTY sodocoClasLang \* MERGEFORMAT ">
+      <w:r>
+        <w:t>Intern</w:t>
+      </w:r>
+    </w:fldSimple>
   </w:p>
 </w:ftr>
 </file>
@@ -991,21 +869,11 @@
       <w:pStyle w:val="Fuzeile"/>
       <w:jc w:val="right"/>
     </w:pPr>
-    <w:r>
-      <w:fldChar w:fldCharType="begin"/>
-    </w:r>
-    <w:r>
-      <w:instrText xml:space="preserve"> DOCPROPERTY sodocoClasLang \* MERGEFORMAT </w:instrText>
-    </w:r>
-    <w:r>
-      <w:fldChar w:fldCharType="separate"/>
-    </w:r>
-    <w:r>
-      <w:t>Intern</w:t>
-    </w:r>
-    <w:r>
-      <w:fldChar w:fldCharType="end"/>
-    </w:r>
+    <w:fldSimple w:instr=" DOCPROPERTY sodocoClasLang \* MERGEFORMAT ">
+      <w:r>
+        <w:t>Intern</w:t>
+      </w:r>
+    </w:fldSimple>
     <w:r>
       <w:t xml:space="preserve"> </w:t>
     </w:r>
@@ -1057,21 +925,11 @@
     <w:pPr>
       <w:pStyle w:val="Fuzeile"/>
     </w:pPr>
-    <w:r>
-      <w:fldChar w:fldCharType="begin"/>
-    </w:r>
-    <w:r>
-      <w:instrText xml:space="preserve"> DOCPROPERTY sodocoClasLang \* MERGEFORMAT </w:instrText>
-    </w:r>
-    <w:r>
-      <w:fldChar w:fldCharType="separate"/>
-    </w:r>
-    <w:r>
-      <w:t>Intern</w:t>
-    </w:r>
-    <w:r>
-      <w:fldChar w:fldCharType="end"/>
-    </w:r>
+    <w:fldSimple w:instr=" DOCPROPERTY sodocoClasLang \* MERGEFORMAT ">
+      <w:r>
+        <w:t>Intern</w:t>
+      </w:r>
+    </w:fldSimple>
   </w:p>
 </w:ftr>
 </file>
@@ -1287,7 +1145,7 @@
             </wp:anchor>
           </w:drawing>
         </mc:Choice>
-        <mc:Fallback xmlns:w16="http://schemas.microsoft.com/office/word/2018/wordml" xmlns:w16cex="http://schemas.microsoft.com/office/word/2018/wordml/cex">
+        <mc:Fallback xmlns:w16cex="http://schemas.microsoft.com/office/word/2018/wordml/cex" xmlns:w16="http://schemas.microsoft.com/office/word/2018/wordml">
           <w:pict>
             <v:rect w14:anchorId="3D61F6A2" id="Rechteck 1" o:spid="_x0000_s1026" style="position:absolute;margin-left:234.55pt;margin-top:21.4pt;width:295.5pt;height:1.4pt;z-index:251661824;visibility:visible;mso-wrap-style:square;mso-width-percent:0;mso-height-percent:0;mso-wrap-distance-left:9pt;mso-wrap-distance-top:0;mso-wrap-distance-right:9pt;mso-wrap-distance-bottom:0;mso-position-horizontal:absolute;mso-position-horizontal-relative:text;mso-position-vertical:absolute;mso-position-vertical-relative:text;mso-width-percent:0;mso-height-percent:0;mso-width-relative:margin;mso-height-relative:margin;v-text-anchor:middle" o:gfxdata="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" fillcolor="gray [1629]" stroked="f" strokeweight="2pt">
               <v:fill color2="silver [829]" rotate="t" angle="270" focus="100%" type="gradient"/>
@@ -1296,27 +1154,16 @@
         </mc:Fallback>
       </mc:AlternateContent>
     </w:r>
-    <w:r>
-      <w:fldChar w:fldCharType="begin"/>
-    </w:r>
-    <w:r>
-      <w:instrText xml:space="preserve"> STYLEREF  "Überschrift 1"  \* MERGEFORMAT </w:instrText>
-    </w:r>
-    <w:r>
-      <w:fldChar w:fldCharType="separate"/>
-    </w:r>
-    <w:r>
-      <w:rPr>
-        <w:noProof/>
-      </w:rPr>
-      <w:t>Theoretische Grundlagen</w:t>
-    </w:r>
-    <w:r>
-      <w:rPr>
-        <w:noProof/>
-      </w:rPr>
-      <w:fldChar w:fldCharType="end"/>
-    </w:r>
+    <w:fldSimple w:instr=" STYLEREF  &quot;Überschrift 1&quot;  \* MERGEFORMAT ">
+      <w:r>
+        <w:rPr>
+          <w:b/>
+          <w:bCs/>
+          <w:noProof/>
+        </w:rPr>
+        <w:t>Implementierung</w:t>
+      </w:r>
+    </w:fldSimple>
   </w:p>
 </w:hdr>
 </file>
@@ -1426,7 +1273,7 @@
             </wp:anchor>
           </w:drawing>
         </mc:Choice>
-        <mc:Fallback xmlns:w16="http://schemas.microsoft.com/office/word/2018/wordml" xmlns:w16cex="http://schemas.microsoft.com/office/word/2018/wordml/cex">
+        <mc:Fallback xmlns:w16cex="http://schemas.microsoft.com/office/word/2018/wordml/cex" xmlns:w16="http://schemas.microsoft.com/office/word/2018/wordml">
           <w:pict>
             <v:rect w14:anchorId="1C561E0C" id="Rechteck 4" o:spid="_x0000_s1026" style="position:absolute;margin-left:234.55pt;margin-top:21.4pt;width:295.5pt;height:1.4pt;z-index:251663872;visibility:visible;mso-wrap-style:square;mso-width-percent:0;mso-height-percent:0;mso-wrap-distance-left:9pt;mso-wrap-distance-top:0;mso-wrap-distance-right:9pt;mso-wrap-distance-bottom:0;mso-position-horizontal:absolute;mso-position-horizontal-relative:text;mso-position-vertical:absolute;mso-position-vertical-relative:text;mso-width-percent:0;mso-height-percent:0;mso-width-relative:margin;mso-height-relative:margin;v-text-anchor:middle" o:gfxdata="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" fillcolor="gray [1629]" stroked="f" strokeweight="2pt">
               <v:fill color2="silver [829]" rotate="t" angle="270" focus="100%" type="gradient"/>
@@ -1435,29 +1282,16 @@
         </mc:Fallback>
       </mc:AlternateContent>
     </w:r>
-    <w:r>
-      <w:fldChar w:fldCharType="begin"/>
-    </w:r>
-    <w:r>
-      <w:instrText xml:space="preserve"> STYLEREF  "Überschrift 1"  \* MERGEFORMAT </w:instrText>
-    </w:r>
-    <w:r>
-      <w:fldChar w:fldCharType="separate"/>
-    </w:r>
-    <w:r>
-      <w:rPr>
-        <w:b/>
-        <w:bCs/>
-        <w:noProof/>
-      </w:rPr>
-      <w:t>Fehler! Kein Text mit angegebener Formatvorlage im Dokument.</w:t>
-    </w:r>
-    <w:r>
-      <w:rPr>
-        <w:noProof/>
-      </w:rPr>
-      <w:fldChar w:fldCharType="end"/>
-    </w:r>
+    <w:fldSimple w:instr=" STYLEREF  &quot;Überschrift 1&quot;  \* MERGEFORMAT ">
+      <w:r>
+        <w:rPr>
+          <w:b/>
+          <w:bCs/>
+          <w:noProof/>
+        </w:rPr>
+        <w:t>Theoretische Prinzipien</w:t>
+      </w:r>
+    </w:fldSimple>
   </w:p>
   <w:p>
     <w:pPr>
@@ -1572,7 +1406,7 @@
             </wp:anchor>
           </w:drawing>
         </mc:Choice>
-        <mc:Fallback xmlns:w16="http://schemas.microsoft.com/office/word/2018/wordml" xmlns:w16cex="http://schemas.microsoft.com/office/word/2018/wordml/cex">
+        <mc:Fallback xmlns:w16cex="http://schemas.microsoft.com/office/word/2018/wordml/cex" xmlns:w16="http://schemas.microsoft.com/office/word/2018/wordml">
           <w:pict>
             <v:rect w14:anchorId="0C6AC92F" id="Rechteck 6" o:spid="_x0000_s1026" style="position:absolute;margin-left:234.55pt;margin-top:21.4pt;width:295.5pt;height:1.4pt;z-index:251667968;visibility:visible;mso-wrap-style:square;mso-width-percent:0;mso-height-percent:0;mso-wrap-distance-left:9pt;mso-wrap-distance-top:0;mso-wrap-distance-right:9pt;mso-wrap-distance-bottom:0;mso-position-horizontal:absolute;mso-position-horizontal-relative:text;mso-position-vertical:absolute;mso-position-vertical-relative:text;mso-width-percent:0;mso-height-percent:0;mso-width-relative:margin;mso-height-relative:margin;v-text-anchor:middle" o:gfxdata="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" fillcolor="gray [1629]" stroked="f" strokeweight="2pt">
               <v:fill color2="silver [829]" rotate="t" angle="270" focus="100%" type="gradient"/>
@@ -1581,27 +1415,14 @@
         </mc:Fallback>
       </mc:AlternateContent>
     </w:r>
-    <w:r>
-      <w:fldChar w:fldCharType="begin"/>
-    </w:r>
-    <w:r>
-      <w:instrText xml:space="preserve"> STYLEREF  Überschrift_1_o_Zahl  \* MERGEFORMAT </w:instrText>
-    </w:r>
-    <w:r>
-      <w:fldChar w:fldCharType="separate"/>
-    </w:r>
-    <w:r>
-      <w:rPr>
-        <w:noProof/>
-      </w:rPr>
-      <w:t>Quellenverzeichnis</w:t>
-    </w:r>
-    <w:r>
-      <w:rPr>
-        <w:noProof/>
-      </w:rPr>
-      <w:fldChar w:fldCharType="end"/>
-    </w:r>
+    <w:fldSimple w:instr=" STYLEREF  Überschrift_1_o_Zahl  \* MERGEFORMAT ">
+      <w:r>
+        <w:rPr>
+          <w:noProof/>
+        </w:rPr>
+        <w:t>Quellenverzeichnis</w:t>
+      </w:r>
+    </w:fldSimple>
   </w:p>
 </w:hdr>
 </file>
@@ -1711,7 +1532,7 @@
             </wp:anchor>
           </w:drawing>
         </mc:Choice>
-        <mc:Fallback xmlns:w16="http://schemas.microsoft.com/office/word/2018/wordml" xmlns:w16cex="http://schemas.microsoft.com/office/word/2018/wordml/cex">
+        <mc:Fallback xmlns:w16cex="http://schemas.microsoft.com/office/word/2018/wordml/cex" xmlns:w16="http://schemas.microsoft.com/office/word/2018/wordml">
           <w:pict>
             <v:rect w14:anchorId="199D7610" id="Rechteck 5" o:spid="_x0000_s1026" style="position:absolute;margin-left:234.55pt;margin-top:21.4pt;width:295.5pt;height:1.4pt;z-index:251665920;visibility:visible;mso-wrap-style:square;mso-width-percent:0;mso-height-percent:0;mso-wrap-distance-left:9pt;mso-wrap-distance-top:0;mso-wrap-distance-right:9pt;mso-wrap-distance-bottom:0;mso-position-horizontal:absolute;mso-position-horizontal-relative:text;mso-position-vertical:absolute;mso-position-vertical-relative:text;mso-width-percent:0;mso-height-percent:0;mso-width-relative:margin;mso-height-relative:margin;v-text-anchor:middle" o:gfxdata="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" fillcolor="gray [1629]" stroked="f" strokeweight="2pt">
               <v:fill color2="silver [829]" rotate="t" angle="270" focus="100%" type="gradient"/>
@@ -1720,27 +1541,14 @@
         </mc:Fallback>
       </mc:AlternateContent>
     </w:r>
-    <w:r>
-      <w:fldChar w:fldCharType="begin"/>
-    </w:r>
-    <w:r>
-      <w:instrText xml:space="preserve"> STYLEREF  Überschrift_1_o_Zahl  \* MERGEFORMAT </w:instrText>
-    </w:r>
-    <w:r>
-      <w:fldChar w:fldCharType="separate"/>
-    </w:r>
-    <w:r>
-      <w:rPr>
-        <w:noProof/>
-      </w:rPr>
-      <w:t>Quellenverzeichnis</w:t>
-    </w:r>
-    <w:r>
-      <w:rPr>
-        <w:noProof/>
-      </w:rPr>
-      <w:fldChar w:fldCharType="end"/>
-    </w:r>
+    <w:fldSimple w:instr=" STYLEREF  Überschrift_1_o_Zahl  \* MERGEFORMAT ">
+      <w:r>
+        <w:rPr>
+          <w:noProof/>
+        </w:rPr>
+        <w:t>Quellenverzeichnis</w:t>
+      </w:r>
+    </w:fldSimple>
   </w:p>
 </w:hdr>
 </file>
@@ -6523,19 +6331,6 @@
 </file>
 
 <file path=customXml/item1.xml><?xml version="1.0" encoding="utf-8"?>
-<?mso-contentType ?>
-<FormTemplates xmlns="http://schemas.microsoft.com/sharepoint/v3/contenttype/forms">
-  <Display>DocumentLibraryForm</Display>
-  <Edit>DocumentLibraryForm</Edit>
-  <New>DocumentLibraryForm</New>
-</FormTemplates>
-</file>
-
-<file path=customXml/item2.xml><?xml version="1.0" encoding="utf-8"?>
-<LongProperties xmlns="http://schemas.microsoft.com/office/2006/metadata/longProperties"/>
-</file>
-
-<file path=customXml/item3.xml><?xml version="1.0" encoding="utf-8"?>
 <ct:contentTypeSchema xmlns:ct="http://schemas.microsoft.com/office/2006/metadata/contentType" xmlns:ma="http://schemas.microsoft.com/office/2006/metadata/properties/metaAttributes" ct:_="" ma:_="" ma:contentTypeName="Dokument" ma:contentTypeID="0x010100C60B7A7BE5014843AA9504953F891769" ma:contentTypeVersion="5" ma:contentTypeDescription="Ein neues Dokument erstellen." ma:contentTypeScope="" ma:versionID="0b3841ce020696cd4b78cfee8b063167">
   <xsd:schema xmlns:xsd="http://www.w3.org/2001/XMLSchema" xmlns:xs="http://www.w3.org/2001/XMLSchema" xmlns:p="http://schemas.microsoft.com/office/2006/metadata/properties" xmlns:ns2="62814ff3-7aa3-44d2-a87f-13a0002dc2ee" xmlns:ns3="0403330f-162b-446d-8c22-22db491b01b4" targetNamespace="http://schemas.microsoft.com/office/2006/metadata/properties" ma:root="true" ma:fieldsID="6e87fd776f91e95c233995b7c6873e53" ns2:_="" ns3:_="">
     <xsd:import namespace="62814ff3-7aa3-44d2-a87f-13a0002dc2ee"/>
@@ -6705,7 +6500,36 @@
 </ct:contentTypeSchema>
 </file>
 
+<file path=customXml/item2.xml><?xml version="1.0" encoding="utf-8"?>
+<LongProperties xmlns="http://schemas.microsoft.com/office/2006/metadata/longProperties"/>
+</file>
+
+<file path=customXml/item3.xml><?xml version="1.0" encoding="utf-8"?>
+<?mso-contentType ?>
+<FormTemplates xmlns="http://schemas.microsoft.com/sharepoint/v3/contenttype/forms">
+  <Display>DocumentLibraryForm</Display>
+  <Edit>DocumentLibraryForm</Edit>
+  <New>DocumentLibraryForm</New>
+</FormTemplates>
+</file>
+
 <file path=customXml/item4.xml><?xml version="1.0" encoding="utf-8"?>
+<p:properties xmlns:p="http://schemas.microsoft.com/office/2006/metadata/properties" xmlns:xsi="http://www.w3.org/2001/XMLSchema-instance" xmlns:pc="http://schemas.microsoft.com/office/infopath/2007/PartnerControls">
+  <documentManagement>
+    <TaxCatchAll xmlns="0403330f-162b-446d-8c22-22db491b01b4"/>
+    <TaxKeywordTaxHTField xmlns="0403330f-162b-446d-8c22-22db491b01b4">
+      <Terms xmlns="http://schemas.microsoft.com/office/infopath/2007/PartnerControls">
+        <TermInfo xmlns="http://schemas.microsoft.com/office/infopath/2007/PartnerControls">
+          <TermName xmlns="http://schemas.microsoft.com/office/infopath/2007/PartnerControls">C_Restricted</TermName>
+          <TermId xmlns="http://schemas.microsoft.com/office/infopath/2007/PartnerControls">11111111-1111-1111-1111-111111111111</TermId>
+        </TermInfo>
+      </Terms>
+    </TaxKeywordTaxHTField>
+  </documentManagement>
+</p:properties>
+</file>
+
+<file path=customXml/item5.xml><?xml version="1.0" encoding="utf-8"?>
 <?mso-contentType ?>
 <spe:Receivers xmlns:spe="http://schemas.microsoft.com/sharepoint/events">
   <Receiver>
@@ -6751,43 +6575,11 @@
 </spe:Receivers>
 </file>
 
-<file path=customXml/item5.xml><?xml version="1.0" encoding="utf-8"?>
-<p:properties xmlns:p="http://schemas.microsoft.com/office/2006/metadata/properties" xmlns:xsi="http://www.w3.org/2001/XMLSchema-instance" xmlns:pc="http://schemas.microsoft.com/office/infopath/2007/PartnerControls">
-  <documentManagement>
-    <TaxCatchAll xmlns="0403330f-162b-446d-8c22-22db491b01b4"/>
-    <TaxKeywordTaxHTField xmlns="0403330f-162b-446d-8c22-22db491b01b4">
-      <Terms xmlns="http://schemas.microsoft.com/office/infopath/2007/PartnerControls">
-        <TermInfo xmlns="http://schemas.microsoft.com/office/infopath/2007/PartnerControls">
-          <TermName xmlns="http://schemas.microsoft.com/office/infopath/2007/PartnerControls">C_Restricted</TermName>
-          <TermId xmlns="http://schemas.microsoft.com/office/infopath/2007/PartnerControls">11111111-1111-1111-1111-111111111111</TermId>
-        </TermInfo>
-      </Terms>
-    </TaxKeywordTaxHTField>
-  </documentManagement>
-</p:properties>
-</file>
-
 <file path=customXml/item6.xml><?xml version="1.0" encoding="utf-8"?>
 <b:Sources xmlns:b="http://schemas.openxmlformats.org/officeDocument/2006/bibliography" xmlns="http://schemas.openxmlformats.org/officeDocument/2006/bibliography" SelectedStyle="\APASixthEditionOfficeOnline.xsl" StyleName="APA" Version="6"/>
 </file>
 
 <file path=customXml/itemProps1.xml><?xml version="1.0" encoding="utf-8"?>
-<ds:datastoreItem xmlns:ds="http://schemas.openxmlformats.org/officeDocument/2006/customXml" ds:itemID="{A13C2D3E-E9CC-4911-A307-74F867E3B61E}">
-  <ds:schemaRefs>
-    <ds:schemaRef ds:uri="http://schemas.microsoft.com/sharepoint/v3/contenttype/forms"/>
-  </ds:schemaRefs>
-</ds:datastoreItem>
-</file>
-
-<file path=customXml/itemProps2.xml><?xml version="1.0" encoding="utf-8"?>
-<ds:datastoreItem xmlns:ds="http://schemas.openxmlformats.org/officeDocument/2006/customXml" ds:itemID="{40392E22-FB5A-4947-851E-0352A191E9FD}">
-  <ds:schemaRefs>
-    <ds:schemaRef ds:uri="http://schemas.microsoft.com/office/2006/metadata/longProperties"/>
-  </ds:schemaRefs>
-</ds:datastoreItem>
-</file>
-
-<file path=customXml/itemProps3.xml><?xml version="1.0" encoding="utf-8"?>
 <ds:datastoreItem xmlns:ds="http://schemas.openxmlformats.org/officeDocument/2006/customXml" ds:itemID="{F51C6D21-61C7-4697-9130-2390AB890B3E}">
   <ds:schemaRefs>
     <ds:schemaRef ds:uri="http://schemas.microsoft.com/office/2006/metadata/contentType"/>
@@ -6806,15 +6598,23 @@
 </ds:datastoreItem>
 </file>
 
-<file path=customXml/itemProps4.xml><?xml version="1.0" encoding="utf-8"?>
-<ds:datastoreItem xmlns:ds="http://schemas.openxmlformats.org/officeDocument/2006/customXml" ds:itemID="{ACB1731F-66B9-4E7A-92D9-1F2714D5B8E6}">
+<file path=customXml/itemProps2.xml><?xml version="1.0" encoding="utf-8"?>
+<ds:datastoreItem xmlns:ds="http://schemas.openxmlformats.org/officeDocument/2006/customXml" ds:itemID="{40392E22-FB5A-4947-851E-0352A191E9FD}">
   <ds:schemaRefs>
-    <ds:schemaRef ds:uri="http://schemas.microsoft.com/sharepoint/events"/>
+    <ds:schemaRef ds:uri="http://schemas.microsoft.com/office/2006/metadata/longProperties"/>
   </ds:schemaRefs>
 </ds:datastoreItem>
 </file>
 
-<file path=customXml/itemProps5.xml><?xml version="1.0" encoding="utf-8"?>
+<file path=customXml/itemProps3.xml><?xml version="1.0" encoding="utf-8"?>
+<ds:datastoreItem xmlns:ds="http://schemas.openxmlformats.org/officeDocument/2006/customXml" ds:itemID="{A13C2D3E-E9CC-4911-A307-74F867E3B61E}">
+  <ds:schemaRefs>
+    <ds:schemaRef ds:uri="http://schemas.microsoft.com/sharepoint/v3/contenttype/forms"/>
+  </ds:schemaRefs>
+</ds:datastoreItem>
+</file>
+
+<file path=customXml/itemProps4.xml><?xml version="1.0" encoding="utf-8"?>
 <ds:datastoreItem xmlns:ds="http://schemas.openxmlformats.org/officeDocument/2006/customXml" ds:itemID="{F2768C60-996B-4E43-8A25-231641AD7019}">
   <ds:schemaRefs>
     <ds:schemaRef ds:uri="http://schemas.microsoft.com/office/2006/metadata/properties"/>
@@ -6824,8 +6624,16 @@
 </ds:datastoreItem>
 </file>
 
+<file path=customXml/itemProps5.xml><?xml version="1.0" encoding="utf-8"?>
+<ds:datastoreItem xmlns:ds="http://schemas.openxmlformats.org/officeDocument/2006/customXml" ds:itemID="{ACB1731F-66B9-4E7A-92D9-1F2714D5B8E6}">
+  <ds:schemaRefs>
+    <ds:schemaRef ds:uri="http://schemas.microsoft.com/sharepoint/events"/>
+  </ds:schemaRefs>
+</ds:datastoreItem>
+</file>
+
 <file path=customXml/itemProps6.xml><?xml version="1.0" encoding="utf-8"?>
-<ds:datastoreItem xmlns:ds="http://schemas.openxmlformats.org/officeDocument/2006/customXml" ds:itemID="{C9267E07-FAED-46B7-B0D8-C7AF5BBEA42C}">
+<ds:datastoreItem xmlns:ds="http://schemas.openxmlformats.org/officeDocument/2006/customXml" ds:itemID="{87E19B22-B543-4783-8ACB-305D344CB659}">
   <ds:schemaRefs>
     <ds:schemaRef ds:uri="http://schemas.openxmlformats.org/officeDocument/2006/bibliography"/>
   </ds:schemaRefs>

</xml_diff>